<commit_message>
troilus dataset + working onv erbs
</commit_message>
<xml_diff>
--- a/january_analysis/combined_verb_analysis_output/combined_declension_exceptions.docx
+++ b/january_analysis/combined_verb_analysis_output/combined_declension_exceptions.docx
@@ -20,22 +20,22 @@
     </w:p>
     <w:p>
       <w:r>
-        <w:t>Total unique exceptions: 1591</w:t>
+        <w:t>Total unique exceptions: 662</w:t>
       </w:r>
     </w:p>
     <w:p>
       <w:r>
-        <w:t>Exceptions in BOTH: 825</w:t>
+        <w:t>Exceptions in BOTH: 243</w:t>
       </w:r>
     </w:p>
     <w:p>
       <w:r>
-        <w:t>Exceptions OXFORD only: 395</w:t>
+        <w:t>Exceptions OXFORD only: 282</w:t>
       </w:r>
     </w:p>
     <w:p>
       <w:r>
-        <w:t>Exceptions RIVERSIDE only: 371</w:t>
+        <w:t>Exceptions RIVERSIDE only: 137</w:t>
       </w:r>
     </w:p>
     <w:sectPr>

</xml_diff>